<commit_message>
Added some tutorial .py examples
</commit_message>
<xml_diff>
--- a/Homework/Homework - 2/hw2.docx
+++ b/Homework/Homework - 2/hw2.docx
@@ -8,6 +8,8 @@
           <w:rFonts w:cstheme="minorHAnsi"/>
         </w:rPr>
       </w:pPr>
+      <w:bookmarkStart w:id="0" w:name="_GoBack"/>
+      <w:bookmarkEnd w:id="0"/>
       <w:r>
         <w:rPr>
           <w:rFonts w:cstheme="minorHAnsi"/>
@@ -8576,8 +8578,6 @@
           <w:szCs w:val="18"/>
         </w:rPr>
       </w:pPr>
-      <w:bookmarkStart w:id="0" w:name="_GoBack"/>
-      <w:bookmarkEnd w:id="0"/>
       <w:r>
         <w:rPr>
           <w:rFonts w:ascii="Consolas" w:eastAsia="Times New Roman" w:hAnsi="Consolas"/>
@@ -14073,7 +14073,7 @@
 
 <file path=word/webextensions/taskpanes.xml><?xml version="1.0" encoding="utf-8"?>
 <wetp:taskpanes xmlns:wetp="http://schemas.microsoft.com/office/webextensions/taskpanes/2010/11">
-  <wetp:taskpane dockstate="right" visibility="1" width="350" row="1">
+  <wetp:taskpane dockstate="right" visibility="0" width="350" row="1">
     <wetp:webextensionref xmlns:r="http://schemas.openxmlformats.org/officeDocument/2006/relationships" r:id="rId1"/>
   </wetp:taskpane>
 </wetp:taskpanes>

</xml_diff>